<commit_message>
Update Agri Corp_ Seeds, Fertilizers, and all things farming.docx
</commit_message>
<xml_diff>
--- a/Assignments/Task 4(Agri Corp)/Agri Corp_ Seeds, Fertilizers, and all things farming.docx
+++ b/Assignments/Task 4(Agri Corp)/Agri Corp_ Seeds, Fertilizers, and all things farming.docx
@@ -234,27 +234,80 @@
       </w:pPr>
       <w:r>
         <w:rPr>
-          <w:rtl w:val="0"/>
-        </w:rPr>
-      </w:r>
-    </w:p>
-    <w:p>
-      <w:pPr>
-        <w:jc w:val="both"/>
-        <w:rPr>
-          <w:rFonts w:ascii="Times New Roman" w:cs="Times New Roman" w:eastAsia="Times New Roman" w:hAnsi="Times New Roman"/>
-          <w:sz w:val="24"/>
-          <w:szCs w:val="24"/>
-        </w:rPr>
-      </w:pPr>
-      <w:r>
-        <w:rPr>
-          <w:rFonts w:ascii="Times New Roman" w:cs="Times New Roman" w:eastAsia="Times New Roman" w:hAnsi="Times New Roman"/>
-          <w:sz w:val="24"/>
-          <w:szCs w:val="24"/>
-          <w:rtl w:val="0"/>
-        </w:rPr>
-        <w:t xml:space="preserve">Solution Overview:</w:t>
+          <w:rFonts w:ascii="Times New Roman" w:cs="Times New Roman" w:eastAsia="Times New Roman" w:hAnsi="Times New Roman"/>
+          <w:sz w:val="24"/>
+          <w:szCs w:val="24"/>
+          <w:rtl w:val="0"/>
+        </w:rPr>
+        <w:t xml:space="preserve">Solution:</w:t>
+      </w:r>
+    </w:p>
+    <w:p>
+      <w:pPr>
+        <w:jc w:val="both"/>
+        <w:rPr>
+          <w:rFonts w:ascii="Times New Roman" w:cs="Times New Roman" w:eastAsia="Times New Roman" w:hAnsi="Times New Roman"/>
+          <w:sz w:val="24"/>
+          <w:szCs w:val="24"/>
+        </w:rPr>
+      </w:pPr>
+      <w:r>
+        <w:rPr>
+          <w:rFonts w:ascii="Times New Roman" w:cs="Times New Roman" w:eastAsia="Times New Roman" w:hAnsi="Times New Roman"/>
+          <w:sz w:val="24"/>
+          <w:szCs w:val="24"/>
+          <w:rtl w:val="0"/>
+        </w:rPr>
+        <w:t xml:space="preserve">The application aims to address the problems faced by farmers be it in the sector of obtaining the seeds or fertilizers distributed, or any sort of problems related to harvest, animal culture, or agrotechnologies. The proposed software notifies the users of any events of goods distribution, procurement, and sampling happening near them. It also aims a build a standard community where the users can post their problems which in turn can be addressed by the experts or other seasoned individuals and/or share their knowledge that deems to be useful for others.</w:t>
+      </w:r>
+    </w:p>
+    <w:p>
+      <w:pPr>
+        <w:jc w:val="both"/>
+        <w:rPr>
+          <w:rFonts w:ascii="Times New Roman" w:cs="Times New Roman" w:eastAsia="Times New Roman" w:hAnsi="Times New Roman"/>
+          <w:sz w:val="24"/>
+          <w:szCs w:val="24"/>
+        </w:rPr>
+      </w:pPr>
+      <w:r>
+        <w:rPr>
+          <w:rtl w:val="0"/>
+        </w:rPr>
+      </w:r>
+    </w:p>
+    <w:p>
+      <w:pPr>
+        <w:jc w:val="both"/>
+        <w:rPr>
+          <w:rFonts w:ascii="Times New Roman" w:cs="Times New Roman" w:eastAsia="Times New Roman" w:hAnsi="Times New Roman"/>
+          <w:sz w:val="24"/>
+          <w:szCs w:val="24"/>
+        </w:rPr>
+      </w:pPr>
+      <w:r>
+        <w:rPr>
+          <w:rtl w:val="0"/>
+        </w:rPr>
+      </w:r>
+    </w:p>
+    <w:p>
+      <w:pPr>
+        <w:jc w:val="both"/>
+        <w:rPr>
+          <w:rFonts w:ascii="Times New Roman" w:cs="Times New Roman" w:eastAsia="Times New Roman" w:hAnsi="Times New Roman"/>
+          <w:sz w:val="24"/>
+          <w:szCs w:val="24"/>
+        </w:rPr>
+      </w:pPr>
+      <w:r>
+        <w:rPr>
+          <w:rFonts w:ascii="Times New Roman" w:cs="Times New Roman" w:eastAsia="Times New Roman" w:hAnsi="Times New Roman"/>
+          <w:sz w:val="24"/>
+          <w:szCs w:val="24"/>
+          <w:rtl w:val="0"/>
+        </w:rPr>
+        <w:t xml:space="preserve">Features:</w:t>
       </w:r>
     </w:p>
     <w:p>

</xml_diff>